<commit_message>
solved by sajol bhai
</commit_message>
<xml_diff>
--- a/class 6/networking (Lab 1 - 6)/Network 1/3.  Lab Tutorial/1.docx
+++ b/class 6/networking (Lab 1 - 6)/Network 1/3.  Lab Tutorial/1.docx
@@ -178,10 +178,22 @@
     </w:p>
     <w:p>
       <w:pPr>
+        <w:pStyle w:val="3"/>
+        <w:numPr>
+          <w:ilvl w:val="0"/>
+          <w:numId w:val="1"/>
+        </w:numPr>
+        <w:spacing w:line="240" w:lineRule="auto"/>
         <w:rPr>
           <w:rFonts w:hint="default"/>
         </w:rPr>
       </w:pPr>
+      <w:r>
+        <w:rPr>
+          <w:rFonts w:hint="default"/>
+        </w:rPr>
+        <w:t>Draw a client server network between a super shop and their customers.</w:t>
+      </w:r>
       <w:bookmarkStart w:id="0" w:name="_GoBack"/>
       <w:bookmarkEnd w:id="0"/>
     </w:p>
@@ -425,6 +437,26 @@
     </w:pPr>
   </w:p>
 </w:hdr>
+</file>
+
+<file path=word/numbering.xml><?xml version="1.0" encoding="utf-8"?>
+<w:numbering xmlns:wpc="http://schemas.microsoft.com/office/word/2010/wordprocessingCanvas" xmlns:mc="http://schemas.openxmlformats.org/markup-compatibility/2006" xmlns:o="urn:schemas-microsoft-com:office:office" xmlns:r="http://schemas.openxmlformats.org/officeDocument/2006/relationships" xmlns:m="http://schemas.openxmlformats.org/officeDocument/2006/math" xmlns:v="urn:schemas-microsoft-com:vml" xmlns:wp14="http://schemas.microsoft.com/office/word/2010/wordprocessingDrawing" xmlns:wp="http://schemas.openxmlformats.org/drawingml/2006/wordprocessingDrawing" xmlns:w10="urn:schemas-microsoft-com:office:word" xmlns:w="http://schemas.openxmlformats.org/wordprocessingml/2006/main" xmlns:w14="http://schemas.microsoft.com/office/word/2010/wordml" xmlns:wpg="http://schemas.microsoft.com/office/word/2010/wordprocessingGroup" xmlns:wpi="http://schemas.microsoft.com/office/word/2010/wordprocessingInk" xmlns:wne="http://schemas.microsoft.com/office/word/2006/wordml" xmlns:wps="http://schemas.microsoft.com/office/word/2010/wordprocessingShape" mc:Ignorable="w14 wp14">
+  <w:abstractNum w:abstractNumId="0">
+    <w:nsid w:val="6FBFF095"/>
+    <w:multiLevelType w:val="singleLevel"/>
+    <w:tmpl w:val="6FBFF095"/>
+    <w:lvl w:ilvl="0" w:tentative="0">
+      <w:start w:val="1"/>
+      <w:numFmt w:val="decimal"/>
+      <w:suff w:val="space"/>
+      <w:lvlText w:val="%1."/>
+      <w:lvlJc w:val="left"/>
+    </w:lvl>
+  </w:abstractNum>
+  <w:num w:numId="1">
+    <w:abstractNumId w:val="0"/>
+  </w:num>
+</w:numbering>
 </file>
 
 <file path=word/styles.xml><?xml version="1.0" encoding="utf-8"?>

</xml_diff>